<commit_message>
5 - Estrutura de dado - Lista ligada
</commit_message>
<xml_diff>
--- a/Documento/Estruturas de dados simples.docx
+++ b/Documento/Estruturas de dados simples.docx
@@ -67,25 +67,19 @@
         <w:rPr>
           <w:rFonts w:ascii="Arial" w:hAnsi="Arial" w:cs="Arial"/>
         </w:rPr>
-        <w:t>O que são dados?</w:t>
-      </w:r>
-    </w:p>
-    <w:p>
-      <w:pPr>
-        <w:pStyle w:val="PargrafodaLista"/>
-        <w:numPr>
-          <w:ilvl w:val="0"/>
-          <w:numId w:val="2"/>
-        </w:numPr>
-        <w:rPr>
-          <w:rFonts w:ascii="Arial" w:hAnsi="Arial" w:cs="Arial"/>
-        </w:rPr>
-      </w:pPr>
-      <w:r>
-        <w:rPr>
-          <w:rFonts w:ascii="Arial" w:hAnsi="Arial" w:cs="Arial"/>
-        </w:rPr>
-        <w:t>O que são estruturas de dados?</w:t>
+        <w:t>O que são dados</w:t>
+      </w:r>
+      <w:r>
+        <w:rPr>
+          <w:rFonts w:ascii="Arial" w:hAnsi="Arial" w:cs="Arial"/>
+        </w:rPr>
+        <w:t xml:space="preserve"> e </w:t>
+      </w:r>
+      <w:r>
+        <w:rPr>
+          <w:rFonts w:ascii="Arial" w:hAnsi="Arial" w:cs="Arial"/>
+        </w:rPr>
+        <w:t>estruturas de dados?</w:t>
       </w:r>
     </w:p>
     <w:p>

</xml_diff>